<commit_message>
Cambio en la parte de abajo, explicando que en lap rox version saldrá la parte 7.8
</commit_message>
<xml_diff>
--- a/LEAME.docx
+++ b/LEAME.docx
@@ -6529,7 +6529,31 @@
         <w:rPr>
           <w:lang w:val="es-ES" w:eastAsia="es-ES"/>
         </w:rPr>
-        <w:t>Por último, encontramos en el capitulo 7 el Plan de Procesos de Soporte que se refiere a la manera en que IMind controlará la calidad y eficiencia del trabajo en equipo. Se encuentra entonces las herramientas usadas para el control de versiones, cómo se manejara la documentación de cualquier tipo de documento requerido, las métricas de calidad usadas para mantener un estándar mínimo, se especifica más la forma de resolver problema</w:t>
+        <w:t xml:space="preserve">Por último, </w:t>
+      </w:r>
+      <w:r>
+        <w:rPr>
+          <w:lang w:val="es-ES" w:eastAsia="es-ES"/>
+        </w:rPr>
+        <w:t>se encuentra</w:t>
+      </w:r>
+      <w:r>
+        <w:rPr>
+          <w:lang w:val="es-ES" w:eastAsia="es-ES"/>
+        </w:rPr>
+        <w:t xml:space="preserve"> en el </w:t>
+      </w:r>
+      <w:r>
+        <w:rPr>
+          <w:lang w:val="es-ES" w:eastAsia="es-ES"/>
+        </w:rPr>
+        <w:t>capítulo</w:t>
+      </w:r>
+      <w:r>
+        <w:rPr>
+          <w:lang w:val="es-ES" w:eastAsia="es-ES"/>
+        </w:rPr>
+        <w:t xml:space="preserve"> 7 el Plan de Procesos de Soporte que se refiere a la manera en que IMind controlará la calidad y eficiencia del trabajo en equipo. Se encuentra entonces las herramientas usadas para el control de versiones, cómo se manejara la documentación de cualquier tipo de documento requerido, las métricas de calidad usadas para mantener un estándar mínimo, se especifica más la forma de resolver problema</w:t>
       </w:r>
       <w:r>
         <w:rPr>
@@ -6542,6 +6566,12 @@
           <w:lang w:val="es-ES" w:eastAsia="es-ES"/>
         </w:rPr>
         <w:t xml:space="preserve"> </w:t>
+      </w:r>
+      <w:r>
+        <w:rPr>
+          <w:lang w:val="es-ES" w:eastAsia="es-ES"/>
+        </w:rPr>
+        <w:t xml:space="preserve">Falta el plan de mejoras del proceso, que está incompleto pero preferiblemente se colocará en la próxima versión complemente. </w:t>
       </w:r>
     </w:p>
     <w:p>
@@ -7965,7 +7995,7 @@
     <w:r>
       <w:rPr>
         <w:noProof/>
-        <w:lang w:val="es-ES_tradnl" w:eastAsia="es-ES_tradnl"/>
+        <w:lang w:eastAsia="es-CO"/>
       </w:rPr>
       <w:drawing>
         <wp:anchor distT="0" distB="0" distL="114300" distR="114300" simplePos="0" relativeHeight="251659264" behindDoc="0" locked="0" layoutInCell="1" allowOverlap="1">
@@ -8021,7 +8051,7 @@
       <w:rPr>
         <w:b/>
         <w:noProof/>
-        <w:lang w:val="es-ES_tradnl" w:eastAsia="es-ES_tradnl"/>
+        <w:lang w:eastAsia="es-CO"/>
       </w:rPr>
       <w:drawing>
         <wp:anchor distT="0" distB="0" distL="114300" distR="114300" simplePos="0" relativeHeight="251660288" behindDoc="0" locked="0" layoutInCell="1" allowOverlap="1">

</xml_diff>

<commit_message>
Modifiqué la parte que dice que no está la secc 7.8
</commit_message>
<xml_diff>
--- a/LEAME.docx
+++ b/LEAME.docx
@@ -26,13 +26,37 @@
         <w:jc w:val="both"/>
       </w:pPr>
       <w:r>
-        <w:t>En este Cd usted encontrará dos archivos .docx llamados [ingeS]SpmpVersion2.1</w:t>
+        <w:t xml:space="preserve">En este Cd usted encontrará dos archivos .docx llamados </w:t>
       </w:r>
       <w:r>
+        <w:rPr>
+          <w:i/>
+        </w:rPr>
+        <w:t>[ingeS]SpmpVersion2.1</w:t>
+      </w:r>
+      <w:r>
+        <w:rPr>
+          <w:i/>
+        </w:rPr>
         <w:t>(Linea_base)</w:t>
       </w:r>
       <w:r>
-        <w:t>.docx y CasosdeUso1.0.docx. Necesita una computadora con Microsoft Office 2007 para poder visualizarlos.</w:t>
+        <w:rPr>
+          <w:i/>
+        </w:rPr>
+        <w:t>.docx</w:t>
+      </w:r>
+      <w:r>
+        <w:t xml:space="preserve"> y </w:t>
+      </w:r>
+      <w:r>
+        <w:rPr>
+          <w:i/>
+        </w:rPr>
+        <w:t>CasosdeUso1.0.docx</w:t>
+      </w:r>
+      <w:r>
+        <w:t>. Necesita una computadora con Microsoft Office 2007 para poder visualizarlos.</w:t>
       </w:r>
     </w:p>
     <w:p>
@@ -49,7 +73,13 @@
         <w:t>primer documento encontrará toda la información relacionada a la planea</w:t>
       </w:r>
       <w:r>
-        <w:t xml:space="preserve">ción del proyecto Super Triumph </w:t>
+        <w:t xml:space="preserve">ción del proyecto </w:t>
+      </w:r>
+      <w:r>
+        <w:t>Súper</w:t>
+      </w:r>
+      <w:r>
+        <w:t xml:space="preserve"> Triumph </w:t>
       </w:r>
       <w:r>
         <w:t>realizado por IMind</w:t>
@@ -6560,18 +6590,6 @@
           <w:lang w:val="es-ES" w:eastAsia="es-ES"/>
         </w:rPr>
         <w:t xml:space="preserve">s dentro del grupo, entre otros. </w:t>
-      </w:r>
-      <w:r>
-        <w:rPr>
-          <w:lang w:val="es-ES" w:eastAsia="es-ES"/>
-        </w:rPr>
-        <w:t xml:space="preserve"> </w:t>
-      </w:r>
-      <w:r>
-        <w:rPr>
-          <w:lang w:val="es-ES" w:eastAsia="es-ES"/>
-        </w:rPr>
-        <w:t xml:space="preserve">Falta el plan de mejoras del proceso, que está incompleto pero preferiblemente se colocará en la próxima versión complemente. </w:t>
       </w:r>
     </w:p>
     <w:p>

</xml_diff>